<commit_message>
mapping doc to real name
</commit_message>
<xml_diff>
--- a/Notes.docx
+++ b/Notes.docx
@@ -174,21 +174,22 @@
         <w:t xml:space="preserve">How to make more precise </w:t>
       </w:r>
       <w:r>
-        <w:t>clustering? (</w:t>
-      </w:r>
-      <w:proofErr w:type="spellStart"/>
-      <w:r>
-        <w:t>tf-i</w:t>
+        <w:t>clustering? (tf-idf?)</w:t>
+      </w:r>
+    </w:p>
+    <w:p>
+      <w:pPr>
+        <w:pStyle w:val="ListParagraph"/>
+        <w:numPr>
+          <w:ilvl w:val="1"/>
+          <w:numId w:val="3"/>
+        </w:numPr>
+      </w:pPr>
+      <w:r>
+        <w:t>How come tf-idf make the result even worse?</w:t>
       </w:r>
       <w:bookmarkStart w:id="0" w:name="_GoBack"/>
       <w:bookmarkEnd w:id="0"/>
-      <w:r>
-        <w:t>df</w:t>
-      </w:r>
-      <w:proofErr w:type="spellEnd"/>
-      <w:r>
-        <w:t>?)</w:t>
-      </w:r>
     </w:p>
     <w:p>
       <w:pPr>

</xml_diff>